<commit_message>
added dependencies to spire.Pdf
</commit_message>
<xml_diff>
--- a/Invoice-Template.docx
+++ b/Invoice-Template.docx
@@ -172,7 +172,7 @@
                 <w:color w:val="000000"/>
                 <w:lang w:val="en"/>
               </w:rPr>
-              <w:t xml:space="preserve"> Company</w:t>
+              <w:t xml:space="preserve"> SRL </w:t>
             </w:r>
           </w:p>
         </w:tc>
@@ -263,7 +263,15 @@
                 <w:color w:val="000000"/>
                 <w:lang w:val="en"/>
               </w:rPr>
-              <w:t xml:space="preserve"> Bela 66</w:t>
+              <w:t xml:space="preserve"> Bela</w:t>
+            </w:r>
+            <w:r>
+              <w:rPr>
+                <w:rFonts w:eastAsia="Yu Gothic Medium" w:cstheme="minorHAnsi"/>
+                <w:color w:val="000000"/>
+                <w:lang w:val="en"/>
+              </w:rPr>
+              <w:t>, nr.6</w:t>
             </w:r>
           </w:p>
         </w:tc>
@@ -495,6 +503,23 @@
           <w:p>
             <w:pPr>
               <w:rPr>
+                <w:rFonts w:eastAsia="Yu Gothic Medium" w:cstheme="minorHAnsi"/>
+                <w:color w:val="000000"/>
+                <w:lang w:val="en"/>
+              </w:rPr>
+            </w:pPr>
+            <w:r>
+              <w:rPr>
+                <w:rFonts w:eastAsia="Yu Gothic Medium" w:cstheme="minorHAnsi"/>
+                <w:color w:val="000000"/>
+                <w:lang w:val="en"/>
+              </w:rPr>
+              <w:t>Romania</w:t>
+            </w:r>
+          </w:p>
+          <w:p>
+            <w:pPr>
+              <w:rPr>
                 <w:rFonts w:cstheme="minorHAnsi"/>
                 <w:color w:val="000000"/>
                 <w:lang w:val="en"/>
@@ -502,11 +527,11 @@
             </w:pPr>
             <w:r>
               <w:rPr>
-                <w:rFonts w:eastAsia="Yu Gothic Medium" w:cstheme="minorHAnsi"/>
+                <w:rFonts w:cstheme="minorHAnsi"/>
                 <w:color w:val="000000"/>
                 <w:lang w:val="en"/>
               </w:rPr>
-              <w:t>Romania</w:t>
+              <w:t>+40722191379</w:t>
             </w:r>
           </w:p>
         </w:tc>

</xml_diff>